<commit_message>
working on joysticks with driver station
</commit_message>
<xml_diff>
--- a/docs/GoPiGo3.docx
+++ b/docs/GoPiGo3.docx
@@ -3,59 +3,163 @@
 <w:document xmlns:wpc="http://schemas.microsoft.com/office/word/2010/wordprocessingCanvas" xmlns:cx="http://schemas.microsoft.com/office/drawing/2014/chartex" xmlns:cx1="http://schemas.microsoft.com/office/drawing/2015/9/8/chartex" xmlns:cx2="http://schemas.microsoft.com/office/drawing/2015/10/21/chartex" xmlns:cx3="http://schemas.microsoft.com/office/drawing/2016/5/9/chartex" xmlns:cx4="http://schemas.microsoft.com/office/drawing/2016/5/10/chartex" xmlns:cx5="http://schemas.microsoft.com/office/drawing/2016/5/11/chartex" xmlns:cx6="http://schemas.microsoft.com/office/drawing/2016/5/12/chartex" xmlns:cx7="http://schemas.microsoft.com/office/drawing/2016/5/13/chartex" xmlns:cx8="http://schemas.microsoft.com/office/drawing/2016/5/14/chartex" xmlns:mc="http://schemas.openxmlformats.org/markup-compatibility/2006" xmlns:aink="http://schemas.microsoft.com/office/drawing/2016/ink" xmlns:am3d="http://schemas.microsoft.com/office/drawing/2017/model3d" xmlns:o="urn:schemas-microsoft-com:office:office" xmlns:r="http://schemas.openxmlformats.org/officeDocument/2006/relationships" xmlns:m="http://schemas.openxmlformats.org/officeDocument/2006/math" xmlns:v="urn:schemas-microsoft-com:vml" xmlns:wp14="http://schemas.microsoft.com/office/word/2010/wordprocessingDrawing" xmlns:wp="http://schemas.openxmlformats.org/drawingml/2006/wordprocessingDrawing" xmlns:w10="urn:schemas-microsoft-com:office:word" xmlns:w="http://schemas.openxmlformats.org/wordprocessingml/2006/main" xmlns:w14="http://schemas.microsoft.com/office/word/2010/wordml" xmlns:w15="http://schemas.microsoft.com/office/word/2012/wordml" xmlns:w16cid="http://schemas.microsoft.com/office/word/2016/wordml/cid" xmlns:w16se="http://schemas.microsoft.com/office/word/2015/wordml/symex" xmlns:wpg="http://schemas.microsoft.com/office/word/2010/wordprocessingGroup" xmlns:wpi="http://schemas.microsoft.com/office/word/2010/wordprocessingInk" xmlns:wne="http://schemas.microsoft.com/office/word/2006/wordml" xmlns:wps="http://schemas.microsoft.com/office/word/2010/wordprocessingShape" mc:Ignorable="w14 w15 w16se w16cid wp14">
   <w:body>
     <w:p>
-      <w:r>
-        <w:t>Setup GoPiGo3 for FRC Robotics</w:t>
-      </w:r>
-    </w:p>
-    <w:p>
-      <w:r>
-        <w:t>/</w:t>
+      <w:pPr>
+        <w:pStyle w:val="Heading1"/>
+      </w:pPr>
+      <w:r>
+        <w:t xml:space="preserve">Using </w:t>
+      </w:r>
+      <w:proofErr w:type="gramStart"/>
+      <w:r>
+        <w:t>The</w:t>
+      </w:r>
+      <w:proofErr w:type="gramEnd"/>
+      <w:r>
+        <w:t xml:space="preserve"> GoPiGo3 FRC Robot</w:t>
+      </w:r>
+    </w:p>
+    <w:p/>
+    <w:p>
+      <w:pPr>
+        <w:pStyle w:val="Heading2"/>
+      </w:pPr>
+      <w:r>
+        <w:t xml:space="preserve">Preparing the </w:t>
       </w:r>
       <w:proofErr w:type="spellStart"/>
       <w:r>
-        <w:t>etc</w:t>
+        <w:t>GoPiGo</w:t>
       </w:r>
       <w:proofErr w:type="spellEnd"/>
       <w:r>
-        <w:t>/avahi-</w:t>
+        <w:t xml:space="preserve"> 3 Robot</w:t>
+      </w:r>
+    </w:p>
+    <w:p/>
+    <w:p>
+      <w:pPr>
+        <w:pStyle w:val="Heading2"/>
+      </w:pPr>
+      <w:r>
+        <w:t xml:space="preserve">Installing </w:t>
+      </w:r>
+      <w:proofErr w:type="gramStart"/>
+      <w:r>
+        <w:t>The</w:t>
+      </w:r>
+      <w:proofErr w:type="gramEnd"/>
+      <w:r>
+        <w:t xml:space="preserve"> </w:t>
       </w:r>
       <w:proofErr w:type="spellStart"/>
       <w:r>
-        <w:t>daemon.conf</w:t>
+        <w:t>QDriverStation</w:t>
       </w:r>
       <w:proofErr w:type="spellEnd"/>
     </w:p>
     <w:p>
       <w:pPr>
-        <w:pStyle w:val="ListParagraph"/>
-        <w:numPr>
-          <w:ilvl w:val="0"/>
-          <w:numId w:val="1"/>
-        </w:numPr>
-      </w:pPr>
-      <w:r>
-        <w:t>Set domain to local</w:t>
-      </w:r>
-    </w:p>
-    <w:p>
-      <w:pPr>
-        <w:pStyle w:val="ListParagraph"/>
-        <w:numPr>
-          <w:ilvl w:val="0"/>
-          <w:numId w:val="1"/>
-        </w:numPr>
-      </w:pPr>
-      <w:r>
-        <w:t>Set hostname to roboRIO-TEAM-FRC</w:t>
-      </w:r>
-    </w:p>
-    <w:p>
-      <w:pPr>
-        <w:pStyle w:val="ListParagraph"/>
-      </w:pPr>
+        <w:pStyle w:val="Heading2"/>
+      </w:pPr>
+    </w:p>
+    <w:p>
+      <w:pPr>
+        <w:pStyle w:val="Heading2"/>
+      </w:pPr>
+      <w:r>
+        <w:t xml:space="preserve">Setup Visual Studio </w:t>
+      </w:r>
+      <w:proofErr w:type="gramStart"/>
+      <w:r>
+        <w:t>For</w:t>
+      </w:r>
+      <w:proofErr w:type="gramEnd"/>
+      <w:r>
+        <w:t xml:space="preserve"> Development</w:t>
+      </w:r>
+    </w:p>
+    <w:p/>
+    <w:p>
+      <w:pPr>
+        <w:pStyle w:val="Heading2"/>
+      </w:pPr>
+      <w:r>
+        <w:t xml:space="preserve">Installing the </w:t>
+      </w:r>
+      <w:proofErr w:type="spellStart"/>
+      <w:r>
+        <w:t>GoPiGo</w:t>
+      </w:r>
+      <w:proofErr w:type="spellEnd"/>
+      <w:r>
+        <w:t xml:space="preserve"> 3 FRC Libraries</w:t>
+      </w:r>
+    </w:p>
+    <w:p/>
+    <w:p>
+      <w:pPr>
+        <w:pStyle w:val="Heading2"/>
+      </w:pPr>
+      <w:r>
+        <w:t>Running Your First Robot Program</w:t>
+      </w:r>
+    </w:p>
+    <w:p/>
+    <w:p>
+      <w:pPr>
+        <w:pStyle w:val="Heading1"/>
+      </w:pPr>
+      <w:r>
+        <w:t>How It Works</w:t>
+      </w:r>
+    </w:p>
+    <w:p>
+      <w:pPr>
+        <w:pStyle w:val="Heading2"/>
+      </w:pPr>
+      <w:r>
+        <w:t>Overview</w:t>
+      </w:r>
+    </w:p>
+    <w:p/>
+    <w:p>
+      <w:pPr>
+        <w:pStyle w:val="Heading2"/>
+      </w:pPr>
+      <w:r>
+        <w:t xml:space="preserve">The </w:t>
+      </w:r>
+      <w:proofErr w:type="spellStart"/>
+      <w:r>
+        <w:t>GoPiGo</w:t>
+      </w:r>
+      <w:proofErr w:type="spellEnd"/>
+      <w:r>
+        <w:t xml:space="preserve"> 3 Robot</w:t>
+      </w:r>
+    </w:p>
+    <w:p/>
+    <w:p>
+      <w:pPr>
+        <w:pStyle w:val="Heading2"/>
+      </w:pPr>
+      <w:r>
+        <w:t>The FRC Software Library</w:t>
+      </w:r>
+    </w:p>
+    <w:p>
       <w:bookmarkStart w:id="0" w:name="_GoBack"/>
       <w:bookmarkEnd w:id="0"/>
     </w:p>
+    <w:p>
+      <w:pPr>
+        <w:pStyle w:val="Heading2"/>
+      </w:pPr>
+      <w:r>
+        <w:t>The Driver Station Interface</w:t>
+      </w:r>
+    </w:p>
+    <w:p/>
     <w:sectPr>
       <w:pgSz w:w="12240" w:h="15840"/>
       <w:pgMar w:top="1440" w:right="1440" w:bottom="1440" w:left="1440" w:header="720" w:footer="720" w:gutter="0"/>
@@ -584,6 +688,71 @@
     <w:name w:val="Normal"/>
     <w:qFormat/>
   </w:style>
+  <w:style w:type="paragraph" w:styleId="Heading1">
+    <w:name w:val="heading 1"/>
+    <w:basedOn w:val="Normal"/>
+    <w:next w:val="Normal"/>
+    <w:link w:val="Heading1Char"/>
+    <w:uiPriority w:val="9"/>
+    <w:qFormat/>
+    <w:rsid w:val="00030AC8"/>
+    <w:pPr>
+      <w:keepNext/>
+      <w:keepLines/>
+      <w:spacing w:before="240" w:after="0"/>
+      <w:outlineLvl w:val="0"/>
+    </w:pPr>
+    <w:rPr>
+      <w:rFonts w:asciiTheme="majorHAnsi" w:eastAsiaTheme="majorEastAsia" w:hAnsiTheme="majorHAnsi" w:cstheme="majorBidi"/>
+      <w:color w:val="2F5496" w:themeColor="accent1" w:themeShade="BF"/>
+      <w:sz w:val="32"/>
+      <w:szCs w:val="32"/>
+    </w:rPr>
+  </w:style>
+  <w:style w:type="paragraph" w:styleId="Heading2">
+    <w:name w:val="heading 2"/>
+    <w:basedOn w:val="Normal"/>
+    <w:next w:val="Normal"/>
+    <w:link w:val="Heading2Char"/>
+    <w:uiPriority w:val="9"/>
+    <w:unhideWhenUsed/>
+    <w:qFormat/>
+    <w:rsid w:val="00030AC8"/>
+    <w:pPr>
+      <w:keepNext/>
+      <w:keepLines/>
+      <w:spacing w:before="40" w:after="0"/>
+      <w:outlineLvl w:val="1"/>
+    </w:pPr>
+    <w:rPr>
+      <w:rFonts w:asciiTheme="majorHAnsi" w:eastAsiaTheme="majorEastAsia" w:hAnsiTheme="majorHAnsi" w:cstheme="majorBidi"/>
+      <w:color w:val="2F5496" w:themeColor="accent1" w:themeShade="BF"/>
+      <w:sz w:val="26"/>
+      <w:szCs w:val="26"/>
+    </w:rPr>
+  </w:style>
+  <w:style w:type="paragraph" w:styleId="Heading3">
+    <w:name w:val="heading 3"/>
+    <w:basedOn w:val="Normal"/>
+    <w:next w:val="Normal"/>
+    <w:link w:val="Heading3Char"/>
+    <w:uiPriority w:val="9"/>
+    <w:unhideWhenUsed/>
+    <w:qFormat/>
+    <w:rsid w:val="00030AC8"/>
+    <w:pPr>
+      <w:keepNext/>
+      <w:keepLines/>
+      <w:spacing w:before="40" w:after="0"/>
+      <w:outlineLvl w:val="2"/>
+    </w:pPr>
+    <w:rPr>
+      <w:rFonts w:asciiTheme="majorHAnsi" w:eastAsiaTheme="majorEastAsia" w:hAnsiTheme="majorHAnsi" w:cstheme="majorBidi"/>
+      <w:color w:val="1F3763" w:themeColor="accent1" w:themeShade="7F"/>
+      <w:sz w:val="24"/>
+      <w:szCs w:val="24"/>
+    </w:rPr>
+  </w:style>
   <w:style w:type="character" w:default="1" w:styleId="DefaultParagraphFont">
     <w:name w:val="Default Paragraph Font"/>
     <w:uiPriority w:val="1"/>
@@ -621,6 +790,45 @@
       <w:ind w:left="720"/>
       <w:contextualSpacing/>
     </w:pPr>
+  </w:style>
+  <w:style w:type="character" w:customStyle="1" w:styleId="Heading1Char">
+    <w:name w:val="Heading 1 Char"/>
+    <w:basedOn w:val="DefaultParagraphFont"/>
+    <w:link w:val="Heading1"/>
+    <w:uiPriority w:val="9"/>
+    <w:rsid w:val="00030AC8"/>
+    <w:rPr>
+      <w:rFonts w:asciiTheme="majorHAnsi" w:eastAsiaTheme="majorEastAsia" w:hAnsiTheme="majorHAnsi" w:cstheme="majorBidi"/>
+      <w:color w:val="2F5496" w:themeColor="accent1" w:themeShade="BF"/>
+      <w:sz w:val="32"/>
+      <w:szCs w:val="32"/>
+    </w:rPr>
+  </w:style>
+  <w:style w:type="character" w:customStyle="1" w:styleId="Heading2Char">
+    <w:name w:val="Heading 2 Char"/>
+    <w:basedOn w:val="DefaultParagraphFont"/>
+    <w:link w:val="Heading2"/>
+    <w:uiPriority w:val="9"/>
+    <w:rsid w:val="00030AC8"/>
+    <w:rPr>
+      <w:rFonts w:asciiTheme="majorHAnsi" w:eastAsiaTheme="majorEastAsia" w:hAnsiTheme="majorHAnsi" w:cstheme="majorBidi"/>
+      <w:color w:val="2F5496" w:themeColor="accent1" w:themeShade="BF"/>
+      <w:sz w:val="26"/>
+      <w:szCs w:val="26"/>
+    </w:rPr>
+  </w:style>
+  <w:style w:type="character" w:customStyle="1" w:styleId="Heading3Char">
+    <w:name w:val="Heading 3 Char"/>
+    <w:basedOn w:val="DefaultParagraphFont"/>
+    <w:link w:val="Heading3"/>
+    <w:uiPriority w:val="9"/>
+    <w:rsid w:val="00030AC8"/>
+    <w:rPr>
+      <w:rFonts w:asciiTheme="majorHAnsi" w:eastAsiaTheme="majorEastAsia" w:hAnsiTheme="majorHAnsi" w:cstheme="majorBidi"/>
+      <w:color w:val="1F3763" w:themeColor="accent1" w:themeShade="7F"/>
+      <w:sz w:val="24"/>
+      <w:szCs w:val="24"/>
+    </w:rPr>
   </w:style>
 </w:styles>
 </file>

</xml_diff>